<commit_message>
formating for part 3
</commit_message>
<xml_diff>
--- a/report/Березінський Ільєнко опис ПП.docx
+++ b/report/Березінський Ільєнко опис ПП.docx
@@ -411,8 +411,6 @@
         </w:rPr>
         <w:t xml:space="preserve">: </w:t>
       </w:r>
-      <w:bookmarkStart w:id="0" w:name="_GoBack"/>
-      <w:bookmarkEnd w:id="0"/>
     </w:p>
     <w:p>
       <w:pPr>
@@ -602,6 +600,17 @@
         </w:rPr>
         <w:t>генерація множини ІЗ</w:t>
       </w:r>
+      <w:r>
+        <w:rPr>
+          <w:rFonts w:ascii="Times New Roman" w:eastAsia="Calibri" w:hAnsi="Times New Roman" w:cs="Times New Roman"/>
+          <w:sz w:val="26"/>
+          <w:szCs w:val="26"/>
+          <w:lang w:val="en-US"/>
+        </w:rPr>
+        <w:t>;</w:t>
+      </w:r>
+      <w:bookmarkStart w:id="0" w:name="_GoBack"/>
+      <w:bookmarkEnd w:id="0"/>
     </w:p>
     <w:p>
       <w:pPr>
@@ -800,7 +809,6 @@
           <w:color w:val="auto"/>
           <w:lang w:val="uk-UA" w:eastAsia="ru-RU"/>
         </w:rPr>
-        <w:lastRenderedPageBreak/>
         <w:t xml:space="preserve">3. </w:t>
       </w:r>
       <w:r>
@@ -884,8 +892,53 @@
           <w:szCs w:val="26"/>
           <w:lang w:val="uk-UA"/>
         </w:rPr>
-        <w:t>На вхід алгоритм отримує матрицю суміжності. Матриця суміжності зчитується з файлу, генерується випадковим чином або вводиться через користувацький інтерфейс.</w:t>
-      </w:r>
+        <w:t>На вхід алгоритм отримує матрицю суміжності. Матриця суміжності зчитується з файлу, генерується випадковим чином або вводиться через користувацький інтерфейс</w:t>
+      </w:r>
+      <w:r>
+        <w:rPr>
+          <w:rFonts w:ascii="Times New Roman" w:hAnsi="Times New Roman" w:cs="Times New Roman"/>
+          <w:sz w:val="26"/>
+          <w:szCs w:val="26"/>
+        </w:rPr>
+        <w:t xml:space="preserve"> (</w:t>
+      </w:r>
+      <w:r>
+        <w:rPr>
+          <w:rFonts w:ascii="Times New Roman" w:hAnsi="Times New Roman" w:cs="Times New Roman"/>
+          <w:sz w:val="26"/>
+          <w:szCs w:val="26"/>
+          <w:lang w:val="uk-UA"/>
+        </w:rPr>
+        <w:t>рисунок 3.1</w:t>
+      </w:r>
+      <w:r>
+        <w:rPr>
+          <w:rFonts w:ascii="Times New Roman" w:hAnsi="Times New Roman" w:cs="Times New Roman"/>
+          <w:sz w:val="26"/>
+          <w:szCs w:val="26"/>
+        </w:rPr>
+        <w:t>)</w:t>
+      </w:r>
+      <w:r>
+        <w:rPr>
+          <w:rFonts w:ascii="Times New Roman" w:hAnsi="Times New Roman" w:cs="Times New Roman"/>
+          <w:sz w:val="26"/>
+          <w:szCs w:val="26"/>
+          <w:lang w:val="uk-UA"/>
+        </w:rPr>
+        <w:t>.</w:t>
+      </w:r>
+    </w:p>
+    <w:p>
+      <w:pPr>
+        <w:jc w:val="center"/>
+        <w:rPr>
+          <w:rFonts w:ascii="Times New Roman" w:hAnsi="Times New Roman" w:cs="Times New Roman"/>
+          <w:sz w:val="26"/>
+          <w:szCs w:val="26"/>
+          <w:lang w:val="uk-UA"/>
+        </w:rPr>
+      </w:pPr>
       <w:r>
         <w:rPr>
           <w:rFonts w:ascii="Times New Roman" w:hAnsi="Times New Roman" w:cs="Times New Roman"/>
@@ -894,6 +947,7 @@
           <w:szCs w:val="26"/>
           <w:lang w:eastAsia="ru-RU"/>
         </w:rPr>
+        <w:lastRenderedPageBreak/>
         <w:drawing>
           <wp:inline distT="0" distB="0" distL="0" distR="0" wp14:anchorId="1F64DF65" wp14:editId="7BDAEF0B">
             <wp:extent cx="4134679" cy="3560714"/>
@@ -933,21 +987,65 @@
     </w:p>
     <w:p>
       <w:pPr>
-        <w:rPr>
-          <w:rFonts w:ascii="Times New Roman" w:hAnsi="Times New Roman" w:cs="Times New Roman"/>
-          <w:sz w:val="26"/>
-          <w:szCs w:val="26"/>
-          <w:lang w:val="uk-UA"/>
-        </w:rPr>
-      </w:pPr>
-      <w:r>
-        <w:rPr>
-          <w:rFonts w:ascii="Times New Roman" w:hAnsi="Times New Roman" w:cs="Times New Roman"/>
-          <w:sz w:val="26"/>
-          <w:szCs w:val="26"/>
-          <w:lang w:val="uk-UA"/>
-        </w:rPr>
-        <w:t>Рисунок 1. Приклад користувацького інтерфейсу для введення даних.</w:t>
+        <w:jc w:val="center"/>
+        <w:rPr>
+          <w:rFonts w:ascii="Times New Roman" w:hAnsi="Times New Roman" w:cs="Times New Roman"/>
+          <w:sz w:val="26"/>
+          <w:szCs w:val="26"/>
+          <w:lang w:val="uk-UA"/>
+        </w:rPr>
+      </w:pPr>
+      <w:r>
+        <w:rPr>
+          <w:rFonts w:ascii="Times New Roman" w:hAnsi="Times New Roman" w:cs="Times New Roman"/>
+          <w:sz w:val="26"/>
+          <w:szCs w:val="26"/>
+          <w:lang w:val="uk-UA"/>
+        </w:rPr>
+        <w:t xml:space="preserve">Рисунок </w:t>
+      </w:r>
+      <w:r>
+        <w:rPr>
+          <w:rFonts w:ascii="Times New Roman" w:hAnsi="Times New Roman" w:cs="Times New Roman"/>
+          <w:sz w:val="26"/>
+          <w:szCs w:val="26"/>
+        </w:rPr>
+        <w:t>3.</w:t>
+      </w:r>
+      <w:r>
+        <w:rPr>
+          <w:rFonts w:ascii="Times New Roman" w:hAnsi="Times New Roman" w:cs="Times New Roman"/>
+          <w:sz w:val="26"/>
+          <w:szCs w:val="26"/>
+          <w:lang w:val="uk-UA"/>
+        </w:rPr>
+        <w:t>1</w:t>
+      </w:r>
+      <w:r>
+        <w:rPr>
+          <w:rFonts w:ascii="Times New Roman" w:hAnsi="Times New Roman" w:cs="Times New Roman"/>
+          <w:sz w:val="26"/>
+          <w:szCs w:val="26"/>
+          <w:lang w:val="uk-UA"/>
+        </w:rPr>
+        <w:t xml:space="preserve"> </w:t>
+      </w:r>
+      <w:r>
+        <w:rPr>
+          <w:rFonts w:ascii="Times New Roman" w:hAnsi="Times New Roman" w:cs="Times New Roman"/>
+          <w:sz w:val="26"/>
+          <w:szCs w:val="26"/>
+        </w:rPr>
+        <w:t xml:space="preserve">- </w:t>
+      </w:r>
+      <w:r>
+        <w:rPr>
+          <w:rFonts w:ascii="Times New Roman" w:hAnsi="Times New Roman" w:cs="Times New Roman"/>
+          <w:sz w:val="26"/>
+          <w:szCs w:val="26"/>
+          <w:lang w:val="uk-UA"/>
+        </w:rPr>
+        <w:t xml:space="preserve"> Приклад користувацького інтерфейсу для введення даних.</w:t>
       </w:r>
     </w:p>
     <w:p>
@@ -957,61 +1055,34 @@
         <w:jc w:val="both"/>
         <w:rPr>
           <w:rFonts w:ascii="Times New Roman" w:hAnsi="Times New Roman" w:cs="Times New Roman"/>
-          <w:sz w:val="26"/>
-          <w:szCs w:val="26"/>
-        </w:rPr>
-      </w:pPr>
-      <w:r>
-        <w:rPr>
-          <w:rFonts w:ascii="Times New Roman" w:hAnsi="Times New Roman" w:cs="Times New Roman"/>
-          <w:sz w:val="26"/>
-          <w:szCs w:val="26"/>
+          <w:b/>
+          <w:i/>
+          <w:sz w:val="26"/>
+          <w:szCs w:val="26"/>
+          <w:lang w:val="uk-UA"/>
+        </w:rPr>
+      </w:pPr>
+      <w:r>
+        <w:rPr>
+          <w:rFonts w:ascii="Times New Roman" w:hAnsi="Times New Roman" w:cs="Times New Roman"/>
+          <w:b/>
+          <w:i/>
+          <w:sz w:val="26"/>
+          <w:szCs w:val="26"/>
+          <w:lang w:val="uk-UA"/>
         </w:rPr>
         <w:t>3.2</w:t>
       </w:r>
       <w:r>
         <w:rPr>
           <w:rFonts w:ascii="Times New Roman" w:hAnsi="Times New Roman" w:cs="Times New Roman"/>
-          <w:sz w:val="26"/>
-          <w:szCs w:val="26"/>
-        </w:rPr>
-        <w:t xml:space="preserve">.2 </w:t>
-      </w:r>
-      <w:proofErr w:type="spellStart"/>
-      <w:r>
-        <w:rPr>
-          <w:rFonts w:ascii="Times New Roman" w:hAnsi="Times New Roman" w:cs="Times New Roman"/>
-          <w:sz w:val="26"/>
-          <w:szCs w:val="26"/>
-        </w:rPr>
-        <w:t>Вихідні</w:t>
-      </w:r>
-      <w:proofErr w:type="spellEnd"/>
-      <w:r>
-        <w:rPr>
-          <w:rFonts w:ascii="Times New Roman" w:hAnsi="Times New Roman" w:cs="Times New Roman"/>
-          <w:sz w:val="26"/>
-          <w:szCs w:val="26"/>
-        </w:rPr>
-        <w:t xml:space="preserve"> </w:t>
-      </w:r>
-      <w:proofErr w:type="spellStart"/>
-      <w:r>
-        <w:rPr>
-          <w:rFonts w:ascii="Times New Roman" w:hAnsi="Times New Roman" w:cs="Times New Roman"/>
-          <w:sz w:val="26"/>
-          <w:szCs w:val="26"/>
-        </w:rPr>
-        <w:t>дані</w:t>
-      </w:r>
-      <w:proofErr w:type="spellEnd"/>
-      <w:r>
-        <w:rPr>
-          <w:rFonts w:ascii="Times New Roman" w:hAnsi="Times New Roman" w:cs="Times New Roman"/>
-          <w:sz w:val="26"/>
-          <w:szCs w:val="26"/>
-        </w:rPr>
-        <w:t xml:space="preserve"> </w:t>
+          <w:b/>
+          <w:i/>
+          <w:sz w:val="26"/>
+          <w:szCs w:val="26"/>
+          <w:lang w:val="uk-UA"/>
+        </w:rPr>
+        <w:t xml:space="preserve">.2 Вихідні дані </w:t>
       </w:r>
     </w:p>
     <w:p>
@@ -1048,11 +1119,30 @@
           <w:szCs w:val="26"/>
           <w:lang w:val="uk-UA"/>
         </w:rPr>
-        <w:t xml:space="preserve"> (оптимальну кількість тварин) та шлях – тварин, яких необхідно взяти, щоб їх кількість була найбільшою. Також програма малює граф по вхідним даним та позначає вершини, що входять в шлях.</w:t>
-      </w:r>
-    </w:p>
-    <w:p>
-      <w:pPr>
+        <w:t xml:space="preserve"> (оптимальну кількість тварин) та шлях – тварин, яких необхідно взяти, щоб їх кількість була найбільшою. Також програма малює граф по вхідним даним та позначає вершини, що входять в шлях</w:t>
+      </w:r>
+      <w:r>
+        <w:rPr>
+          <w:rFonts w:ascii="Times New Roman" w:hAnsi="Times New Roman" w:cs="Times New Roman"/>
+          <w:sz w:val="26"/>
+          <w:szCs w:val="26"/>
+          <w:lang w:val="uk-UA"/>
+        </w:rPr>
+        <w:t xml:space="preserve"> (рисунок 3.2)</w:t>
+      </w:r>
+      <w:r>
+        <w:rPr>
+          <w:rFonts w:ascii="Times New Roman" w:hAnsi="Times New Roman" w:cs="Times New Roman"/>
+          <w:sz w:val="26"/>
+          <w:szCs w:val="26"/>
+          <w:lang w:val="uk-UA"/>
+        </w:rPr>
+        <w:t>.</w:t>
+      </w:r>
+    </w:p>
+    <w:p>
+      <w:pPr>
+        <w:jc w:val="center"/>
         <w:rPr>
           <w:rFonts w:ascii="Times New Roman" w:hAnsi="Times New Roman" w:cs="Times New Roman"/>
           <w:sz w:val="26"/>
@@ -1107,21 +1197,31 @@
     </w:p>
     <w:p>
       <w:pPr>
-        <w:rPr>
-          <w:rFonts w:ascii="Times New Roman" w:hAnsi="Times New Roman" w:cs="Times New Roman"/>
-          <w:sz w:val="26"/>
-          <w:szCs w:val="26"/>
-          <w:lang w:val="uk-UA"/>
-        </w:rPr>
-      </w:pPr>
-      <w:r>
-        <w:rPr>
-          <w:rFonts w:ascii="Times New Roman" w:hAnsi="Times New Roman" w:cs="Times New Roman"/>
-          <w:sz w:val="26"/>
-          <w:szCs w:val="26"/>
-          <w:lang w:val="uk-UA"/>
-        </w:rPr>
-        <w:t>Рисунок 2. Приклад вихідних даних.</w:t>
+        <w:jc w:val="center"/>
+        <w:rPr>
+          <w:rFonts w:ascii="Times New Roman" w:hAnsi="Times New Roman" w:cs="Times New Roman"/>
+          <w:sz w:val="26"/>
+          <w:szCs w:val="26"/>
+          <w:lang w:val="uk-UA"/>
+        </w:rPr>
+      </w:pPr>
+      <w:r>
+        <w:rPr>
+          <w:rFonts w:ascii="Times New Roman" w:hAnsi="Times New Roman" w:cs="Times New Roman"/>
+          <w:sz w:val="26"/>
+          <w:szCs w:val="26"/>
+          <w:lang w:val="uk-UA"/>
+        </w:rPr>
+        <w:t>Рисунок 3.2 -</w:t>
+      </w:r>
+      <w:r>
+        <w:rPr>
+          <w:rFonts w:ascii="Times New Roman" w:hAnsi="Times New Roman" w:cs="Times New Roman"/>
+          <w:sz w:val="26"/>
+          <w:szCs w:val="26"/>
+          <w:lang w:val="uk-UA"/>
+        </w:rPr>
+        <w:t xml:space="preserve"> Приклад вихідних даних.</w:t>
       </w:r>
     </w:p>
     <w:p>
@@ -1159,6 +1259,7 @@
           <w:sz w:val="26"/>
           <w:szCs w:val="26"/>
         </w:rPr>
+        <w:lastRenderedPageBreak/>
         <w:t>3.2</w:t>
       </w:r>
       <w:r>
@@ -6480,7 +6581,34 @@
           <w:szCs w:val="26"/>
           <w:lang w:val="uk-UA"/>
         </w:rPr>
-        <w:t>На головній сторінці можна побачити графіки залежності часу виконання програми від розмірності матриці (Рис.1, 2 )</w:t>
+        <w:t>На головній сторінці можна побачити графіки залежності часу виконання програми від розмірності матриці (Рис</w:t>
+      </w:r>
+      <w:r>
+        <w:rPr>
+          <w:rFonts w:ascii="Times New Roman" w:eastAsia="Calibri" w:hAnsi="Times New Roman" w:cs="Times New Roman"/>
+          <w:sz w:val="26"/>
+          <w:szCs w:val="26"/>
+          <w:lang w:val="uk-UA"/>
+        </w:rPr>
+        <w:t>унок 3.3, 3.4</w:t>
+      </w:r>
+      <w:r>
+        <w:rPr>
+          <w:rFonts w:ascii="Times New Roman" w:eastAsia="Calibri" w:hAnsi="Times New Roman" w:cs="Times New Roman"/>
+          <w:sz w:val="26"/>
+          <w:szCs w:val="26"/>
+          <w:lang w:val="uk-UA"/>
+        </w:rPr>
+        <w:t>)</w:t>
+      </w:r>
+      <w:r>
+        <w:rPr>
+          <w:rFonts w:ascii="Times New Roman" w:eastAsia="Calibri" w:hAnsi="Times New Roman" w:cs="Times New Roman"/>
+          <w:sz w:val="26"/>
+          <w:szCs w:val="26"/>
+          <w:lang w:val="uk-UA"/>
+        </w:rPr>
+        <w:t>.</w:t>
       </w:r>
     </w:p>
     <w:p>
@@ -6558,7 +6686,7 @@
           <w:szCs w:val="26"/>
           <w:lang w:val="uk-UA"/>
         </w:rPr>
-        <w:t>Рис. 1</w:t>
+        <w:t>Рисунок 3.3 – Графіки залежності часу виконання від розміру вхідних даних</w:t>
       </w:r>
     </w:p>
     <w:p>
@@ -6638,28 +6766,77 @@
           <w:szCs w:val="26"/>
           <w:lang w:val="uk-UA"/>
         </w:rPr>
-        <w:t>Рис. 2</w:t>
+        <w:t xml:space="preserve">Рис. 3.4 - </w:t>
+      </w:r>
+      <w:r>
+        <w:rPr>
+          <w:rFonts w:ascii="Times New Roman" w:eastAsia="Calibri" w:hAnsi="Times New Roman" w:cs="Times New Roman"/>
+          <w:sz w:val="26"/>
+          <w:szCs w:val="26"/>
+          <w:lang w:val="uk-UA"/>
+        </w:rPr>
+        <w:t>Графіки залежності часу виконання від розміру вхідних даних</w:t>
       </w:r>
     </w:p>
     <w:p>
       <w:pPr>
         <w:spacing w:after="200" w:line="360" w:lineRule="auto"/>
         <w:ind w:firstLine="709"/>
-        <w:rPr>
-          <w:rFonts w:ascii="Times New Roman" w:eastAsia="Calibri" w:hAnsi="Times New Roman" w:cs="Times New Roman"/>
-          <w:sz w:val="26"/>
-          <w:szCs w:val="26"/>
-          <w:lang w:val="uk-UA"/>
-        </w:rPr>
-      </w:pPr>
-      <w:r>
-        <w:rPr>
-          <w:rFonts w:ascii="Times New Roman" w:eastAsia="Calibri" w:hAnsi="Times New Roman" w:cs="Times New Roman"/>
-          <w:sz w:val="26"/>
-          <w:szCs w:val="26"/>
-          <w:lang w:val="uk-UA"/>
-        </w:rPr>
-        <w:t>На сторінці мурашиного алгоритму можна прочитати опис методу та обрати розмірність матриці (Рис. 3)</w:t>
+        <w:jc w:val="center"/>
+        <w:rPr>
+          <w:rFonts w:ascii="Times New Roman" w:eastAsia="Calibri" w:hAnsi="Times New Roman" w:cs="Times New Roman"/>
+          <w:sz w:val="26"/>
+          <w:szCs w:val="26"/>
+          <w:lang w:val="uk-UA"/>
+        </w:rPr>
+      </w:pPr>
+    </w:p>
+    <w:p>
+      <w:pPr>
+        <w:spacing w:after="200" w:line="360" w:lineRule="auto"/>
+        <w:ind w:firstLine="709"/>
+        <w:rPr>
+          <w:rFonts w:ascii="Times New Roman" w:eastAsia="Calibri" w:hAnsi="Times New Roman" w:cs="Times New Roman"/>
+          <w:sz w:val="26"/>
+          <w:szCs w:val="26"/>
+          <w:lang w:val="uk-UA"/>
+        </w:rPr>
+      </w:pPr>
+      <w:r>
+        <w:rPr>
+          <w:rFonts w:ascii="Times New Roman" w:eastAsia="Calibri" w:hAnsi="Times New Roman" w:cs="Times New Roman"/>
+          <w:sz w:val="26"/>
+          <w:szCs w:val="26"/>
+          <w:lang w:val="uk-UA"/>
+        </w:rPr>
+        <w:t>На сторінці мурашиного алгоритму можна прочитати опис методу та обрати розмірність матриці (</w:t>
+      </w:r>
+      <w:r>
+        <w:rPr>
+          <w:rFonts w:ascii="Times New Roman" w:eastAsia="Calibri" w:hAnsi="Times New Roman" w:cs="Times New Roman"/>
+          <w:sz w:val="26"/>
+          <w:szCs w:val="26"/>
+          <w:lang w:val="uk-UA"/>
+        </w:rPr>
+        <w:t>Рисунок 3.5</w:t>
+      </w:r>
+      <w:r>
+        <w:rPr>
+          <w:rFonts w:ascii="Times New Roman" w:eastAsia="Calibri" w:hAnsi="Times New Roman" w:cs="Times New Roman"/>
+          <w:sz w:val="26"/>
+          <w:szCs w:val="26"/>
+          <w:lang w:val="uk-UA"/>
+        </w:rPr>
+        <w:t>)</w:t>
+      </w:r>
+      <w:r>
+        <w:rPr>
+          <w:rFonts w:ascii="Times New Roman" w:eastAsia="Calibri" w:hAnsi="Times New Roman" w:cs="Times New Roman"/>
+          <w:sz w:val="26"/>
+          <w:szCs w:val="26"/>
+          <w:lang w:val="uk-UA"/>
+        </w:rPr>
+        <w:t>.</w:t>
       </w:r>
     </w:p>
     <w:p>
@@ -6737,7 +6914,25 @@
           <w:szCs w:val="26"/>
           <w:lang w:val="uk-UA"/>
         </w:rPr>
-        <w:t>Рис. 3</w:t>
+        <w:t>Рисунок</w:t>
+      </w:r>
+      <w:r>
+        <w:rPr>
+          <w:rFonts w:ascii="Times New Roman" w:eastAsia="Calibri" w:hAnsi="Times New Roman" w:cs="Times New Roman"/>
+          <w:sz w:val="26"/>
+          <w:szCs w:val="26"/>
+          <w:lang w:val="uk-UA"/>
+        </w:rPr>
+        <w:t xml:space="preserve"> 3</w:t>
+      </w:r>
+      <w:r>
+        <w:rPr>
+          <w:rFonts w:ascii="Times New Roman" w:eastAsia="Calibri" w:hAnsi="Times New Roman" w:cs="Times New Roman"/>
+          <w:sz w:val="26"/>
+          <w:szCs w:val="26"/>
+          <w:lang w:val="uk-UA"/>
+        </w:rPr>
+        <w:t>.5 – стартова сторінка мурашиного алгоритму</w:t>
       </w:r>
     </w:p>
     <w:p>
@@ -6758,7 +6953,17 @@
           <w:szCs w:val="26"/>
           <w:lang w:val="uk-UA"/>
         </w:rPr>
-        <w:t xml:space="preserve">Обравши розмірність матриці, користувач переходить на сторінку розв’язку матриці. Можна ввести дані вручну, заповнити випадковим чином або завантажити з </w:t>
+        <w:t xml:space="preserve">Обравши розмірність матриці, користувач переходить на сторінку розв’язку матриці. Можна ввести дані вручну, заповнити випадковим чином або завантажити </w:t>
+      </w:r>
+      <w:r>
+        <w:rPr>
+          <w:rFonts w:ascii="Times New Roman" w:eastAsia="Calibri" w:hAnsi="Times New Roman" w:cs="Times New Roman"/>
+          <w:sz w:val="26"/>
+          <w:szCs w:val="26"/>
+          <w:lang w:val="uk-UA"/>
+        </w:rPr>
+        <w:lastRenderedPageBreak/>
+        <w:t xml:space="preserve">з </w:t>
       </w:r>
       <w:proofErr w:type="spellStart"/>
       <w:r>
@@ -6798,7 +7003,34 @@
           <w:szCs w:val="26"/>
           <w:lang w:val="uk-UA"/>
         </w:rPr>
-        <w:t>» після чого з’явиться відповідь та граф з потрібними маршрутами. (Рис. 4)</w:t>
+        <w:t>» після чого з’явиться відповідь та граф</w:t>
+      </w:r>
+      <w:r>
+        <w:rPr>
+          <w:rFonts w:ascii="Times New Roman" w:eastAsia="Calibri" w:hAnsi="Times New Roman" w:cs="Times New Roman"/>
+          <w:sz w:val="26"/>
+          <w:szCs w:val="26"/>
+          <w:lang w:val="uk-UA"/>
+        </w:rPr>
+        <w:t xml:space="preserve"> з потрібними маршрутами (Рисунок 3.6</w:t>
+      </w:r>
+      <w:r>
+        <w:rPr>
+          <w:rFonts w:ascii="Times New Roman" w:eastAsia="Calibri" w:hAnsi="Times New Roman" w:cs="Times New Roman"/>
+          <w:sz w:val="26"/>
+          <w:szCs w:val="26"/>
+          <w:lang w:val="uk-UA"/>
+        </w:rPr>
+        <w:t>)</w:t>
+      </w:r>
+      <w:r>
+        <w:rPr>
+          <w:rFonts w:ascii="Times New Roman" w:eastAsia="Calibri" w:hAnsi="Times New Roman" w:cs="Times New Roman"/>
+          <w:sz w:val="26"/>
+          <w:szCs w:val="26"/>
+          <w:lang w:val="uk-UA"/>
+        </w:rPr>
+        <w:t>.</w:t>
       </w:r>
     </w:p>
     <w:p>
@@ -6820,7 +7052,6 @@
           <w:szCs w:val="26"/>
           <w:lang w:eastAsia="ru-RU"/>
         </w:rPr>
-        <w:lastRenderedPageBreak/>
         <w:drawing>
           <wp:inline distT="0" distB="0" distL="0" distR="0" wp14:anchorId="0460281A" wp14:editId="54F3E9D5">
             <wp:extent cx="5940425" cy="2982595"/>
@@ -6877,7 +7108,7 @@
           <w:szCs w:val="26"/>
           <w:lang w:val="uk-UA"/>
         </w:rPr>
-        <w:t>Рис. 4</w:t>
+        <w:t>Рисунок 3.6 – Розв’язок задачі</w:t>
       </w:r>
     </w:p>
     <w:p>
@@ -6898,7 +7129,52 @@
           <w:szCs w:val="26"/>
           <w:lang w:val="uk-UA"/>
         </w:rPr>
-        <w:t>Генетичний алгоритм має ті самі функції, відрізняється лише опис методу. (Рис. 5)</w:t>
+        <w:t xml:space="preserve">Генетичний алгоритм має ті самі функції, </w:t>
+      </w:r>
+      <w:r>
+        <w:rPr>
+          <w:rFonts w:ascii="Times New Roman" w:eastAsia="Calibri" w:hAnsi="Times New Roman" w:cs="Times New Roman"/>
+          <w:sz w:val="26"/>
+          <w:szCs w:val="26"/>
+          <w:lang w:val="uk-UA"/>
+        </w:rPr>
+        <w:t xml:space="preserve">відрізняється лише опис методу </w:t>
+      </w:r>
+      <w:r>
+        <w:rPr>
+          <w:rFonts w:ascii="Times New Roman" w:eastAsia="Calibri" w:hAnsi="Times New Roman" w:cs="Times New Roman"/>
+          <w:sz w:val="26"/>
+          <w:szCs w:val="26"/>
+          <w:lang w:val="uk-UA"/>
+        </w:rPr>
+        <w:t>(</w:t>
+      </w:r>
+      <w:r>
+        <w:rPr>
+          <w:rFonts w:ascii="Times New Roman" w:eastAsia="Calibri" w:hAnsi="Times New Roman" w:cs="Times New Roman"/>
+          <w:sz w:val="26"/>
+          <w:szCs w:val="26"/>
+          <w:lang w:val="uk-UA"/>
+        </w:rPr>
+        <w:t>Рисунок 3.7</w:t>
+      </w:r>
+      <w:r>
+        <w:rPr>
+          <w:rFonts w:ascii="Times New Roman" w:eastAsia="Calibri" w:hAnsi="Times New Roman" w:cs="Times New Roman"/>
+          <w:sz w:val="26"/>
+          <w:szCs w:val="26"/>
+          <w:lang w:val="uk-UA"/>
+        </w:rPr>
+        <w:t>)</w:t>
+      </w:r>
+      <w:r>
+        <w:rPr>
+          <w:rFonts w:ascii="Times New Roman" w:eastAsia="Calibri" w:hAnsi="Times New Roman" w:cs="Times New Roman"/>
+          <w:sz w:val="26"/>
+          <w:szCs w:val="26"/>
+          <w:lang w:val="uk-UA"/>
+        </w:rPr>
+        <w:t>.</w:t>
       </w:r>
     </w:p>
     <w:p>
@@ -6976,34 +7252,106 @@
           <w:szCs w:val="26"/>
           <w:lang w:val="uk-UA"/>
         </w:rPr>
-        <w:t>Рис. 5</w:t>
+        <w:t>Рисунок 3.7 – Стартова сторінка генетичного алгоритму</w:t>
       </w:r>
     </w:p>
     <w:p>
       <w:pPr>
         <w:spacing w:after="200" w:line="360" w:lineRule="auto"/>
         <w:ind w:firstLine="709"/>
-        <w:rPr>
-          <w:rFonts w:ascii="Times New Roman" w:eastAsia="Calibri" w:hAnsi="Times New Roman" w:cs="Times New Roman"/>
-          <w:sz w:val="26"/>
-          <w:szCs w:val="26"/>
-          <w:lang w:val="uk-UA"/>
-        </w:rPr>
-      </w:pPr>
-      <w:r>
-        <w:rPr>
-          <w:rFonts w:ascii="Times New Roman" w:eastAsia="Calibri" w:hAnsi="Times New Roman" w:cs="Times New Roman"/>
-          <w:sz w:val="26"/>
-          <w:szCs w:val="26"/>
-          <w:lang w:val="uk-UA"/>
-        </w:rPr>
-        <w:t>Сторінка «відомості про авторів» містить відомості про авторів. (Рис. 6)</w:t>
-      </w:r>
+        <w:jc w:val="center"/>
+        <w:rPr>
+          <w:rFonts w:ascii="Times New Roman" w:eastAsia="Calibri" w:hAnsi="Times New Roman" w:cs="Times New Roman"/>
+          <w:sz w:val="26"/>
+          <w:szCs w:val="26"/>
+          <w:lang w:val="uk-UA"/>
+        </w:rPr>
+      </w:pPr>
     </w:p>
     <w:p>
       <w:pPr>
         <w:spacing w:after="200" w:line="360" w:lineRule="auto"/>
         <w:ind w:firstLine="709"/>
+        <w:jc w:val="center"/>
+        <w:rPr>
+          <w:rFonts w:ascii="Times New Roman" w:eastAsia="Calibri" w:hAnsi="Times New Roman" w:cs="Times New Roman"/>
+          <w:sz w:val="26"/>
+          <w:szCs w:val="26"/>
+          <w:lang w:val="uk-UA"/>
+        </w:rPr>
+      </w:pPr>
+    </w:p>
+    <w:p>
+      <w:pPr>
+        <w:spacing w:after="200" w:line="360" w:lineRule="auto"/>
+        <w:ind w:firstLine="709"/>
+        <w:rPr>
+          <w:rFonts w:ascii="Times New Roman" w:eastAsia="Calibri" w:hAnsi="Times New Roman" w:cs="Times New Roman"/>
+          <w:sz w:val="26"/>
+          <w:szCs w:val="26"/>
+          <w:lang w:val="uk-UA"/>
+        </w:rPr>
+      </w:pPr>
+      <w:r>
+        <w:rPr>
+          <w:rFonts w:ascii="Times New Roman" w:eastAsia="Calibri" w:hAnsi="Times New Roman" w:cs="Times New Roman"/>
+          <w:sz w:val="26"/>
+          <w:szCs w:val="26"/>
+          <w:lang w:val="uk-UA"/>
+        </w:rPr>
+        <w:lastRenderedPageBreak/>
+        <w:t>Сторінка «відомості про авторів</w:t>
+      </w:r>
+      <w:r>
+        <w:rPr>
+          <w:rFonts w:ascii="Times New Roman" w:eastAsia="Calibri" w:hAnsi="Times New Roman" w:cs="Times New Roman"/>
+          <w:sz w:val="26"/>
+          <w:szCs w:val="26"/>
+          <w:lang w:val="uk-UA"/>
+        </w:rPr>
+        <w:t>» містить відомості про авторів</w:t>
+      </w:r>
+      <w:r>
+        <w:rPr>
+          <w:rFonts w:ascii="Times New Roman" w:eastAsia="Calibri" w:hAnsi="Times New Roman" w:cs="Times New Roman"/>
+          <w:sz w:val="26"/>
+          <w:szCs w:val="26"/>
+          <w:lang w:val="uk-UA"/>
+        </w:rPr>
+        <w:t xml:space="preserve"> (</w:t>
+      </w:r>
+      <w:r>
+        <w:rPr>
+          <w:rFonts w:ascii="Times New Roman" w:eastAsia="Calibri" w:hAnsi="Times New Roman" w:cs="Times New Roman"/>
+          <w:sz w:val="26"/>
+          <w:szCs w:val="26"/>
+          <w:lang w:val="uk-UA"/>
+        </w:rPr>
+        <w:t>Рисунок 3.8</w:t>
+      </w:r>
+      <w:r>
+        <w:rPr>
+          <w:rFonts w:ascii="Times New Roman" w:eastAsia="Calibri" w:hAnsi="Times New Roman" w:cs="Times New Roman"/>
+          <w:sz w:val="26"/>
+          <w:szCs w:val="26"/>
+          <w:lang w:val="uk-UA"/>
+        </w:rPr>
+        <w:t>)</w:t>
+      </w:r>
+      <w:r>
+        <w:rPr>
+          <w:rFonts w:ascii="Times New Roman" w:eastAsia="Calibri" w:hAnsi="Times New Roman" w:cs="Times New Roman"/>
+          <w:sz w:val="26"/>
+          <w:szCs w:val="26"/>
+          <w:lang w:val="uk-UA"/>
+        </w:rPr>
+        <w:t>.</w:t>
+      </w:r>
+    </w:p>
+    <w:p>
+      <w:pPr>
+        <w:spacing w:after="200" w:line="360" w:lineRule="auto"/>
+        <w:ind w:firstLine="709"/>
         <w:rPr>
           <w:rFonts w:ascii="Times New Roman" w:eastAsia="Calibri" w:hAnsi="Times New Roman" w:cs="Times New Roman"/>
           <w:sz w:val="26"/>
@@ -7019,7 +7367,6 @@
           <w:szCs w:val="26"/>
           <w:lang w:eastAsia="ru-RU"/>
         </w:rPr>
-        <w:lastRenderedPageBreak/>
         <w:drawing>
           <wp:inline distT="0" distB="0" distL="0" distR="0" wp14:anchorId="2094B33A" wp14:editId="611BD505">
             <wp:extent cx="5940425" cy="2988945"/>
@@ -7076,7 +7423,7 @@
           <w:szCs w:val="26"/>
           <w:lang w:val="uk-UA"/>
         </w:rPr>
-        <w:t>Рис. 6</w:t>
+        <w:t>Рисунок 3.8 – Про авторів</w:t>
       </w:r>
     </w:p>
     <w:p>
@@ -7086,6 +7433,7 @@
         <w:jc w:val="both"/>
         <w:rPr>
           <w:rFonts w:ascii="Times New Roman" w:eastAsia="Calibri" w:hAnsi="Times New Roman" w:cs="Times New Roman"/>
+          <w:b/>
           <w:i/>
           <w:sz w:val="26"/>
           <w:szCs w:val="26"/>
@@ -7095,6 +7443,7 @@
       <w:r>
         <w:rPr>
           <w:rFonts w:ascii="Times New Roman" w:eastAsia="Calibri" w:hAnsi="Times New Roman" w:cs="Times New Roman"/>
+          <w:b/>
           <w:i/>
           <w:sz w:val="26"/>
           <w:szCs w:val="26"/>
@@ -7105,6 +7454,7 @@
       <w:r>
         <w:rPr>
           <w:rFonts w:ascii="Times New Roman" w:eastAsia="Calibri" w:hAnsi="Times New Roman" w:cs="Times New Roman"/>
+          <w:b/>
           <w:i/>
           <w:sz w:val="26"/>
           <w:szCs w:val="26"/>
@@ -7115,6 +7465,7 @@
       <w:r>
         <w:rPr>
           <w:rFonts w:ascii="Times New Roman" w:eastAsia="Calibri" w:hAnsi="Times New Roman" w:cs="Times New Roman"/>
+          <w:b/>
           <w:i/>
           <w:sz w:val="26"/>
           <w:szCs w:val="26"/>
@@ -7125,6 +7476,7 @@
       <w:r>
         <w:rPr>
           <w:rFonts w:ascii="Times New Roman" w:eastAsia="Calibri" w:hAnsi="Times New Roman" w:cs="Times New Roman"/>
+          <w:b/>
           <w:i/>
           <w:sz w:val="26"/>
           <w:szCs w:val="26"/>

</xml_diff>